<commit_message>
Se me olvido hacer el commit antes :v
</commit_message>
<xml_diff>
--- a/DesafioDMD/Documento informativo.docx
+++ b/DesafioDMD/Documento informativo.docx
@@ -1865,6 +1865,7 @@
     </w:p>
     <w:p>
       <w:pPr>
+        <w:ind w:left="708" w:hanging="708"/>
         <w:rPr>
           <w:b/>
           <w:bCs/>
@@ -2388,20 +2389,192 @@
       <w:pPr>
         <w:ind w:left="708" w:hanging="708"/>
       </w:pPr>
+      <w:r>
+        <w:t xml:space="preserve">Ya que este ejercicio explicaba de manera certera lo que se debía de desarrollar nos limitaremos a colocar una captura del proceso y de los documentos Excel. </w:t>
+      </w:r>
+    </w:p>
+    <w:p>
+      <w:pPr>
+        <w:ind w:left="708" w:hanging="708"/>
+        <w:rPr>
+          <w:b/>
+          <w:bCs/>
+          <w:sz w:val="24"/>
+          <w:szCs w:val="24"/>
+        </w:rPr>
+      </w:pPr>
+      <w:r>
+        <w:rPr>
+          <w:b/>
+          <w:bCs/>
+          <w:sz w:val="24"/>
+          <w:szCs w:val="24"/>
+        </w:rPr>
+        <w:t>Proceso alcanzado (100%)</w:t>
+      </w:r>
       <w:bookmarkStart w:id="2" w:name="_GoBack"/>
       <w:bookmarkEnd w:id="2"/>
     </w:p>
     <w:p>
       <w:pPr>
-        <w:jc w:val="center"/>
-      </w:pPr>
+        <w:ind w:left="708" w:hanging="708"/>
+      </w:pPr>
+      <w:r>
+        <w:t>Proceso:</w:t>
+      </w:r>
+    </w:p>
+    <w:p>
+      <w:pPr>
+        <w:ind w:left="708" w:hanging="708"/>
+      </w:pPr>
+      <w:r>
+        <w:rPr>
+          <w:noProof/>
+        </w:rPr>
+        <w:drawing>
+          <wp:inline distT="0" distB="0" distL="0" distR="0" wp14:anchorId="23C1EA2D" wp14:editId="33D70CCB">
+            <wp:extent cx="5400675" cy="3773805"/>
+            <wp:effectExtent l="0" t="0" r="9525" b="0"/>
+            <wp:docPr id="29" name="Imagen 29"/>
+            <wp:cNvGraphicFramePr>
+              <a:graphicFrameLocks xmlns:a="http://schemas.openxmlformats.org/drawingml/2006/main" noChangeAspect="1"/>
+            </wp:cNvGraphicFramePr>
+            <a:graphic xmlns:a="http://schemas.openxmlformats.org/drawingml/2006/main">
+              <a:graphicData uri="http://schemas.openxmlformats.org/drawingml/2006/picture">
+                <pic:pic xmlns:pic="http://schemas.openxmlformats.org/drawingml/2006/picture">
+                  <pic:nvPicPr>
+                    <pic:cNvPr id="1" name=""/>
+                    <pic:cNvPicPr/>
+                  </pic:nvPicPr>
+                  <pic:blipFill>
+                    <a:blip r:embed="rId25"/>
+                    <a:stretch>
+                      <a:fillRect/>
+                    </a:stretch>
+                  </pic:blipFill>
+                  <pic:spPr>
+                    <a:xfrm>
+                      <a:off x="0" y="0"/>
+                      <a:ext cx="5400675" cy="3773805"/>
+                    </a:xfrm>
+                    <a:prstGeom prst="rect">
+                      <a:avLst/>
+                    </a:prstGeom>
+                  </pic:spPr>
+                </pic:pic>
+              </a:graphicData>
+            </a:graphic>
+          </wp:inline>
+        </w:drawing>
+      </w:r>
+    </w:p>
+    <w:p>
+      <w:pPr>
+        <w:ind w:left="708" w:hanging="708"/>
+      </w:pPr>
+      <w:r>
+        <w:t>Turista y Gobierno:</w:t>
+      </w:r>
+    </w:p>
+    <w:p>
+      <w:pPr>
+        <w:ind w:left="708" w:hanging="708"/>
+      </w:pPr>
+      <w:r>
+        <w:rPr>
+          <w:noProof/>
+        </w:rPr>
+        <w:lastRenderedPageBreak/>
+        <w:drawing>
+          <wp:inline distT="0" distB="0" distL="0" distR="0" wp14:anchorId="366A61D8" wp14:editId="727C9C79">
+            <wp:extent cx="5400675" cy="1960245"/>
+            <wp:effectExtent l="0" t="0" r="9525" b="1905"/>
+            <wp:docPr id="28" name="Imagen 28"/>
+            <wp:cNvGraphicFramePr>
+              <a:graphicFrameLocks xmlns:a="http://schemas.openxmlformats.org/drawingml/2006/main" noChangeAspect="1"/>
+            </wp:cNvGraphicFramePr>
+            <a:graphic xmlns:a="http://schemas.openxmlformats.org/drawingml/2006/main">
+              <a:graphicData uri="http://schemas.openxmlformats.org/drawingml/2006/picture">
+                <pic:pic xmlns:pic="http://schemas.openxmlformats.org/drawingml/2006/picture">
+                  <pic:nvPicPr>
+                    <pic:cNvPr id="1" name=""/>
+                    <pic:cNvPicPr/>
+                  </pic:nvPicPr>
+                  <pic:blipFill>
+                    <a:blip r:embed="rId26"/>
+                    <a:stretch>
+                      <a:fillRect/>
+                    </a:stretch>
+                  </pic:blipFill>
+                  <pic:spPr>
+                    <a:xfrm>
+                      <a:off x="0" y="0"/>
+                      <a:ext cx="5400675" cy="1960245"/>
+                    </a:xfrm>
+                    <a:prstGeom prst="rect">
+                      <a:avLst/>
+                    </a:prstGeom>
+                  </pic:spPr>
+                </pic:pic>
+              </a:graphicData>
+            </a:graphic>
+          </wp:inline>
+        </w:drawing>
+      </w:r>
+    </w:p>
+    <w:p>
+      <w:r>
+        <w:t xml:space="preserve">Preferencial y Ejecutivo </w:t>
+      </w:r>
+    </w:p>
+    <w:p>
+      <w:r>
+        <w:rPr>
+          <w:noProof/>
+        </w:rPr>
+        <w:drawing>
+          <wp:inline distT="0" distB="0" distL="0" distR="0" wp14:anchorId="4F238822" wp14:editId="7BF1DDCD">
+            <wp:extent cx="5400675" cy="2371090"/>
+            <wp:effectExtent l="0" t="0" r="9525" b="0"/>
+            <wp:docPr id="30" name="Imagen 30"/>
+            <wp:cNvGraphicFramePr>
+              <a:graphicFrameLocks xmlns:a="http://schemas.openxmlformats.org/drawingml/2006/main" noChangeAspect="1"/>
+            </wp:cNvGraphicFramePr>
+            <a:graphic xmlns:a="http://schemas.openxmlformats.org/drawingml/2006/main">
+              <a:graphicData uri="http://schemas.openxmlformats.org/drawingml/2006/picture">
+                <pic:pic xmlns:pic="http://schemas.openxmlformats.org/drawingml/2006/picture">
+                  <pic:nvPicPr>
+                    <pic:cNvPr id="1" name=""/>
+                    <pic:cNvPicPr/>
+                  </pic:nvPicPr>
+                  <pic:blipFill>
+                    <a:blip r:embed="rId27"/>
+                    <a:stretch>
+                      <a:fillRect/>
+                    </a:stretch>
+                  </pic:blipFill>
+                  <pic:spPr>
+                    <a:xfrm>
+                      <a:off x="0" y="0"/>
+                      <a:ext cx="5400675" cy="2371090"/>
+                    </a:xfrm>
+                    <a:prstGeom prst="rect">
+                      <a:avLst/>
+                    </a:prstGeom>
+                  </pic:spPr>
+                </pic:pic>
+              </a:graphicData>
+            </a:graphic>
+          </wp:inline>
+        </w:drawing>
+      </w:r>
     </w:p>
     <w:p/>
     <w:p/>
     <w:p/>
     <w:sectPr>
-      <w:headerReference w:type="default" r:id="rId25"/>
-      <w:footerReference w:type="default" r:id="rId26"/>
+      <w:headerReference w:type="default" r:id="rId28"/>
+      <w:footerReference w:type="default" r:id="rId29"/>
       <w:pgSz w:w="11907" w:h="16839" w:code="9"/>
       <w:pgMar w:top="1418" w:right="1701" w:bottom="1418" w:left="1701" w:header="709" w:footer="709" w:gutter="0"/>
       <w:cols w:space="708"/>
@@ -2795,7 +2968,7 @@
               </mc:Choice>
               <mc:Fallback>
                 <w:pict>
-                  <v:line w14:anchorId="438C5C7D" id="Straight Connector 7" o:spid="_x0000_s1026" style="position:absolute;z-index:251661312;visibility:visible;mso-wrap-style:square;mso-wrap-distance-left:9pt;mso-wrap-distance-top:0;mso-wrap-distance-right:9pt;mso-wrap-distance-bottom:0;mso-position-horizontal:absolute;mso-position-horizontal-relative:text;mso-position-vertical:absolute;mso-position-vertical-relative:text" from="-50.55pt,-36.45pt" to="-50.55pt,808.25pt" o:gfxdata="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" strokecolor="#46464a [3215]"/>
+                  <v:line w14:anchorId="6462E25E" id="Straight Connector 7" o:spid="_x0000_s1026" style="position:absolute;z-index:251661312;visibility:visible;mso-wrap-style:square;mso-wrap-distance-left:9pt;mso-wrap-distance-top:0;mso-wrap-distance-right:9pt;mso-wrap-distance-bottom:0;mso-position-horizontal:absolute;mso-position-horizontal-relative:text;mso-position-vertical:absolute;mso-position-vertical-relative:text" from="-50.55pt,-36.45pt" to="-50.55pt,808.25pt" o:gfxdata="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" strokecolor="#46464a [3215]"/>
                 </w:pict>
               </mc:Fallback>
             </mc:AlternateContent>
@@ -2875,7 +3048,7 @@
               </mc:Choice>
               <mc:Fallback>
                 <w:pict>
-                  <v:rect w14:anchorId="00E3C293" id="Rectangle 6" o:spid="_x0000_s1026" style="position:absolute;margin-left:477.45pt;margin-top:-36.45pt;width:35.95pt;height:844.7pt;z-index:251659263;visibility:visible;mso-wrap-style:square;mso-height-percent:0;mso-wrap-distance-left:9pt;mso-wrap-distance-top:0;mso-wrap-distance-right:9pt;mso-wrap-distance-bottom:0;mso-position-horizontal:absolute;mso-position-horizontal-relative:text;mso-position-vertical:absolute;mso-position-vertical-relative:text;mso-height-percent:0;mso-height-relative:margin;v-text-anchor:middle" o:gfxdata="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" fillcolor="#46464a [3215]" stroked="f" strokeweight="2pt"/>
+                  <v:rect w14:anchorId="0D7D36CA" id="Rectangle 6" o:spid="_x0000_s1026" style="position:absolute;margin-left:477.45pt;margin-top:-36.45pt;width:35.95pt;height:844.7pt;z-index:251659263;visibility:visible;mso-wrap-style:square;mso-height-percent:0;mso-wrap-distance-left:9pt;mso-wrap-distance-top:0;mso-wrap-distance-right:9pt;mso-wrap-distance-bottom:0;mso-position-horizontal:absolute;mso-position-horizontal-relative:text;mso-position-vertical:absolute;mso-position-vertical-relative:text;mso-height-percent:0;mso-height-relative:margin;v-text-anchor:middle" o:gfxdata="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" fillcolor="#46464a [3215]" stroked="f" strokeweight="2pt"/>
                 </w:pict>
               </mc:Fallback>
             </mc:AlternateContent>
@@ -2939,7 +3112,7 @@
         <v:path o:extrusionok="f" gradientshapeok="t" o:connecttype="rect"/>
         <o:lock v:ext="edit" aspectratio="t"/>
       </v:shapetype>
-      <v:shape id="_x0000_i1032" type="#_x0000_t75" style="width:57.75pt;height:57.75pt" o:bullet="t">
+      <v:shape id="_x0000_i1034" type="#_x0000_t75" style="width:57.85pt;height:57.85pt" o:bullet="t">
         <v:imagedata r:id="rId1" o:title="Universidad_don_bosco"/>
       </v:shape>
     </w:pict>
@@ -5314,7 +5487,7 @@
 </file>
 
 <file path=customXml/itemProps1.xml><?xml version="1.0" encoding="utf-8"?>
-<ds:datastoreItem xmlns:ds="http://schemas.openxmlformats.org/officeDocument/2006/customXml" ds:itemID="{96D05D1A-F174-4EE7-9159-68A6F5B3A6E1}">
+<ds:datastoreItem xmlns:ds="http://schemas.openxmlformats.org/officeDocument/2006/customXml" ds:itemID="{C0DB43BA-228F-4575-9249-29E1450EF2D2}">
   <ds:schemaRefs>
     <ds:schemaRef ds:uri="http://schemas.openxmlformats.org/officeDocument/2006/bibliography"/>
   </ds:schemaRefs>

</xml_diff>